<commit_message>
spring-boot-jdbc (CRUD on Spring Boot With JDBC Driver)
</commit_message>
<xml_diff>
--- a/Notes/SpringBoot-Notes.docx
+++ b/Notes/SpringBoot-Notes.docx
@@ -442,20 +442,294 @@
     </w:p>
     <w:p>
       <w:pPr>
+        <w:rPr>
+          <w:rFonts w:ascii="Times New Roman" w:hAnsi="Times New Roman" w:cs="Times New Roman"/>
+          <w:b/>
+          <w:bCs/>
+          <w:sz w:val="24"/>
+          <w:szCs w:val="24"/>
+          <w:u w:val="single"/>
+        </w:rPr>
+      </w:pPr>
+    </w:p>
+    <w:p>
+      <w:pPr>
+        <w:rPr>
+          <w:rFonts w:ascii="Times New Roman" w:hAnsi="Times New Roman" w:cs="Times New Roman"/>
+          <w:b/>
+          <w:bCs/>
+          <w:sz w:val="24"/>
+          <w:szCs w:val="24"/>
+          <w:u w:val="single"/>
+        </w:rPr>
+      </w:pPr>
+    </w:p>
+    <w:p>
+      <w:pPr>
+        <w:rPr>
+          <w:rFonts w:ascii="Times New Roman" w:hAnsi="Times New Roman" w:cs="Times New Roman"/>
+          <w:b/>
+          <w:bCs/>
+          <w:sz w:val="24"/>
+          <w:szCs w:val="24"/>
+          <w:u w:val="single"/>
+        </w:rPr>
+      </w:pPr>
+    </w:p>
+    <w:p>
+      <w:pPr>
+        <w:rPr>
+          <w:rFonts w:ascii="Times New Roman" w:hAnsi="Times New Roman" w:cs="Times New Roman"/>
+          <w:b/>
+          <w:bCs/>
+          <w:sz w:val="24"/>
+          <w:szCs w:val="24"/>
+          <w:u w:val="single"/>
+        </w:rPr>
+      </w:pPr>
+    </w:p>
+    <w:p>
+      <w:pPr>
+        <w:rPr>
+          <w:rFonts w:ascii="Times New Roman" w:hAnsi="Times New Roman" w:cs="Times New Roman"/>
+          <w:b/>
+          <w:bCs/>
+          <w:sz w:val="24"/>
+          <w:szCs w:val="24"/>
+          <w:u w:val="single"/>
+        </w:rPr>
+      </w:pPr>
+    </w:p>
+    <w:p>
+      <w:pPr>
+        <w:rPr>
+          <w:rFonts w:ascii="Times New Roman" w:hAnsi="Times New Roman" w:cs="Times New Roman"/>
+          <w:b/>
+          <w:bCs/>
+          <w:sz w:val="24"/>
+          <w:szCs w:val="24"/>
+          <w:u w:val="single"/>
+        </w:rPr>
+      </w:pPr>
+    </w:p>
+    <w:p>
+      <w:pPr>
+        <w:rPr>
+          <w:rFonts w:ascii="Times New Roman" w:hAnsi="Times New Roman" w:cs="Times New Roman"/>
+          <w:b/>
+          <w:bCs/>
+          <w:sz w:val="24"/>
+          <w:szCs w:val="24"/>
+          <w:u w:val="single"/>
+        </w:rPr>
+      </w:pPr>
+    </w:p>
+    <w:p>
+      <w:pPr>
+        <w:rPr>
+          <w:rFonts w:ascii="Times New Roman" w:hAnsi="Times New Roman" w:cs="Times New Roman"/>
+          <w:b/>
+          <w:bCs/>
+          <w:sz w:val="24"/>
+          <w:szCs w:val="24"/>
+          <w:u w:val="single"/>
+        </w:rPr>
+      </w:pPr>
+    </w:p>
+    <w:p>
+      <w:pPr>
+        <w:rPr>
+          <w:rFonts w:ascii="Times New Roman" w:hAnsi="Times New Roman" w:cs="Times New Roman"/>
+          <w:b/>
+          <w:bCs/>
+          <w:sz w:val="24"/>
+          <w:szCs w:val="24"/>
+          <w:u w:val="single"/>
+        </w:rPr>
+      </w:pPr>
+    </w:p>
+    <w:p>
+      <w:pPr>
+        <w:rPr>
+          <w:rFonts w:ascii="Times New Roman" w:hAnsi="Times New Roman" w:cs="Times New Roman"/>
+          <w:b/>
+          <w:bCs/>
+          <w:sz w:val="24"/>
+          <w:szCs w:val="24"/>
+          <w:u w:val="single"/>
+        </w:rPr>
+      </w:pPr>
+    </w:p>
+    <w:p>
+      <w:pPr>
+        <w:rPr>
+          <w:rFonts w:ascii="Times New Roman" w:hAnsi="Times New Roman" w:cs="Times New Roman"/>
+          <w:b/>
+          <w:bCs/>
+          <w:sz w:val="24"/>
+          <w:szCs w:val="24"/>
+          <w:u w:val="single"/>
+        </w:rPr>
+      </w:pPr>
+    </w:p>
+    <w:p>
+      <w:pPr>
+        <w:rPr>
+          <w:rFonts w:ascii="Times New Roman" w:hAnsi="Times New Roman" w:cs="Times New Roman"/>
+          <w:b/>
+          <w:bCs/>
+          <w:sz w:val="24"/>
+          <w:szCs w:val="24"/>
+          <w:u w:val="single"/>
+        </w:rPr>
+      </w:pPr>
+    </w:p>
+    <w:p>
+      <w:pPr>
+        <w:rPr>
+          <w:rFonts w:ascii="Times New Roman" w:hAnsi="Times New Roman" w:cs="Times New Roman"/>
+          <w:b/>
+          <w:bCs/>
+          <w:sz w:val="24"/>
+          <w:szCs w:val="24"/>
+          <w:u w:val="single"/>
+        </w:rPr>
+      </w:pPr>
+    </w:p>
+    <w:p>
+      <w:pPr>
+        <w:rPr>
+          <w:rFonts w:ascii="Times New Roman" w:hAnsi="Times New Roman" w:cs="Times New Roman"/>
+          <w:b/>
+          <w:bCs/>
+          <w:sz w:val="24"/>
+          <w:szCs w:val="24"/>
+          <w:u w:val="single"/>
+        </w:rPr>
+      </w:pPr>
+    </w:p>
+    <w:p>
+      <w:pPr>
+        <w:rPr>
+          <w:rFonts w:ascii="Times New Roman" w:hAnsi="Times New Roman" w:cs="Times New Roman"/>
+          <w:b/>
+          <w:bCs/>
+          <w:sz w:val="24"/>
+          <w:szCs w:val="24"/>
+          <w:u w:val="single"/>
+        </w:rPr>
+      </w:pPr>
+    </w:p>
+    <w:p>
+      <w:pPr>
+        <w:rPr>
+          <w:rFonts w:ascii="Times New Roman" w:hAnsi="Times New Roman" w:cs="Times New Roman"/>
+          <w:b/>
+          <w:bCs/>
+          <w:sz w:val="24"/>
+          <w:szCs w:val="24"/>
+          <w:u w:val="single"/>
+        </w:rPr>
+      </w:pPr>
+      <w:r>
+        <w:rPr>
+          <w:rFonts w:ascii="Times New Roman" w:hAnsi="Times New Roman" w:cs="Times New Roman"/>
+          <w:b/>
+          <w:bCs/>
+          <w:sz w:val="24"/>
+          <w:szCs w:val="24"/>
+          <w:u w:val="single"/>
+        </w:rPr>
+        <w:lastRenderedPageBreak/>
+        <w:t>Lombok:</w:t>
+      </w:r>
+    </w:p>
+    <w:p>
+      <w:pPr>
         <w:pStyle w:val="ListParagraph"/>
         <w:numPr>
           <w:ilvl w:val="0"/>
-          <w:numId w:val="1"/>
+          <w:numId w:val="2"/>
         </w:numPr>
         <w:rPr>
           <w:rFonts w:ascii="Times New Roman" w:hAnsi="Times New Roman" w:cs="Times New Roman"/>
           <w:b/>
           <w:bCs/>
-          <w:sz w:val="24"/>
-          <w:szCs w:val="24"/>
-          <w:u w:val="single"/>
-        </w:rPr>
-      </w:pPr>
+        </w:rPr>
+      </w:pPr>
+      <w:r>
+        <w:rPr>
+          <w:rFonts w:ascii="Times New Roman" w:hAnsi="Times New Roman" w:cs="Times New Roman"/>
+          <w:b/>
+          <w:bCs/>
+        </w:rPr>
+        <w:t>mvnrepository.com</w:t>
+      </w:r>
+    </w:p>
+    <w:p>
+      <w:pPr>
+        <w:pStyle w:val="ListParagraph"/>
+        <w:numPr>
+          <w:ilvl w:val="0"/>
+          <w:numId w:val="2"/>
+        </w:numPr>
+        <w:spacing w:before="144" w:after="120" w:line="240" w:lineRule="auto"/>
+        <w:outlineLvl w:val="1"/>
+        <w:rPr>
+          <w:rFonts w:ascii="Times New Roman" w:eastAsia="Times New Roman" w:hAnsi="Times New Roman" w:cs="Times New Roman"/>
+          <w:b/>
+          <w:bCs/>
+          <w:color w:val="000000"/>
+          <w:kern w:val="0"/>
+          <w14:ligatures w14:val="none"/>
+        </w:rPr>
+      </w:pPr>
+      <w:hyperlink r:id="rId5" w:history="1">
+        <w:r>
+          <w:rPr>
+            <w:rFonts w:ascii="Times New Roman" w:eastAsia="Times New Roman" w:hAnsi="Times New Roman" w:cs="Times New Roman"/>
+            <w:b/>
+            <w:bCs/>
+            <w:color w:val="000000"/>
+            <w:kern w:val="0"/>
+            <w14:ligatures w14:val="none"/>
+          </w:rPr>
+          <w:t>Project Lombok</w:t>
+        </w:r>
+      </w:hyperlink>
+      <w:r>
+        <w:rPr>
+          <w:rFonts w:ascii="Times New Roman" w:eastAsia="Times New Roman" w:hAnsi="Times New Roman" w:cs="Times New Roman"/>
+          <w:b/>
+          <w:bCs/>
+          <w:color w:val="000000"/>
+          <w:kern w:val="0"/>
+          <w14:ligatures w14:val="none"/>
+        </w:rPr>
+        <w:t> </w:t>
+      </w:r>
+    </w:p>
+    <w:p>
+      <w:pPr>
+        <w:pStyle w:val="ListParagraph"/>
+        <w:numPr>
+          <w:ilvl w:val="0"/>
+          <w:numId w:val="2"/>
+        </w:numPr>
+        <w:rPr>
+          <w:rFonts w:ascii="Times New Roman" w:hAnsi="Times New Roman" w:cs="Times New Roman"/>
+          <w:b/>
+          <w:bCs/>
+        </w:rPr>
+      </w:pPr>
+      <w:r>
+        <w:rPr>
+          <w:rFonts w:ascii="Times New Roman" w:hAnsi="Times New Roman" w:cs="Times New Roman"/>
+          <w:b/>
+          <w:bCs/>
+        </w:rPr>
+        <w:t>Gradle Short (latest)</w:t>
+      </w:r>
     </w:p>
     <w:sectPr>
       <w:pgSz w:w="12240" w:h="15840"/>
@@ -470,9 +744,9 @@
 <file path=word/numbering.xml><?xml version="1.0" encoding="utf-8"?>
 <w:numbering xmlns:wpc="http://schemas.microsoft.com/office/word/2010/wordprocessingCanvas" xmlns:cx="http://schemas.microsoft.com/office/drawing/2014/chartex" xmlns:cx1="http://schemas.microsoft.com/office/drawing/2015/9/8/chartex" xmlns:cx2="http://schemas.microsoft.com/office/drawing/2015/10/21/chartex" xmlns:cx3="http://schemas.microsoft.com/office/drawing/2016/5/9/chartex" xmlns:cx4="http://schemas.microsoft.com/office/drawing/2016/5/10/chartex" xmlns:cx5="http://schemas.microsoft.com/office/drawing/2016/5/11/chartex" xmlns:cx6="http://schemas.microsoft.com/office/drawing/2016/5/12/chartex" xmlns:cx7="http://schemas.microsoft.com/office/drawing/2016/5/13/chartex" xmlns:cx8="http://schemas.microsoft.com/office/drawing/2016/5/14/chartex" xmlns:mc="http://schemas.openxmlformats.org/markup-compatibility/2006" xmlns:aink="http://schemas.microsoft.com/office/drawing/2016/ink" xmlns:am3d="http://schemas.microsoft.com/office/drawing/2017/model3d" xmlns:o="urn:schemas-microsoft-com:office:office" xmlns:oel="http://schemas.microsoft.com/office/2019/extlst" xmlns:r="http://schemas.openxmlformats.org/officeDocument/2006/relationships" xmlns:m="http://schemas.openxmlformats.org/officeDocument/2006/math" xmlns:v="urn:schemas-microsoft-com:vml" xmlns:wp14="http://schemas.microsoft.com/office/word/2010/wordprocessingDrawing" xmlns:wp="http://schemas.openxmlformats.org/drawingml/2006/wordprocessingDrawing" xmlns:w10="urn:schemas-microsoft-com:office:word" xmlns:w="http://schemas.openxmlformats.org/wordprocessingml/2006/main" xmlns:w14="http://schemas.microsoft.com/office/word/2010/wordml" xmlns:w15="http://schemas.microsoft.com/office/word/2012/wordml" xmlns:w16cex="http://schemas.microsoft.com/office/word/2018/wordml/cex" xmlns:w16cid="http://schemas.microsoft.com/office/word/2016/wordml/cid" xmlns:w16="http://schemas.microsoft.com/office/word/2018/wordml" xmlns:w16sdtdh="http://schemas.microsoft.com/office/word/2020/wordml/sdtdatahash" xmlns:w16se="http://schemas.microsoft.com/office/word/2015/wordml/symex" xmlns:wpg="http://schemas.microsoft.com/office/word/2010/wordprocessingGroup" xmlns:wpi="http://schemas.microsoft.com/office/word/2010/wordprocessingInk" xmlns:wne="http://schemas.microsoft.com/office/word/2006/wordml" xmlns:wps="http://schemas.microsoft.com/office/word/2010/wordprocessingShape" mc:Ignorable="w14 w15 w16se w16cid w16 w16cex w16sdtdh wp14">
   <w:abstractNum w:abstractNumId="0" w15:restartNumberingAfterBreak="0">
-    <w:nsid w:val="64F97AFA"/>
+    <w:nsid w:val="055A7B66"/>
     <w:multiLevelType w:val="hybridMultilevel"/>
-    <w:tmpl w:val="D7D246E2"/>
+    <w:tmpl w:val="12F0C270"/>
     <w:lvl w:ilvl="0" w:tplc="0409000F">
       <w:start w:val="1"/>
       <w:numFmt w:val="decimal"/>
@@ -558,7 +832,99 @@
       </w:pPr>
     </w:lvl>
   </w:abstractNum>
+  <w:abstractNum w:abstractNumId="1" w15:restartNumberingAfterBreak="0">
+    <w:nsid w:val="64F97AFA"/>
+    <w:multiLevelType w:val="hybridMultilevel"/>
+    <w:tmpl w:val="D7D246E2"/>
+    <w:lvl w:ilvl="0" w:tplc="0409000F">
+      <w:start w:val="1"/>
+      <w:numFmt w:val="decimal"/>
+      <w:lvlText w:val="%1."/>
+      <w:lvlJc w:val="left"/>
+      <w:pPr>
+        <w:ind w:left="720" w:hanging="360"/>
+      </w:pPr>
+      <w:rPr>
+        <w:rFonts w:hint="default"/>
+      </w:rPr>
+    </w:lvl>
+    <w:lvl w:ilvl="1" w:tplc="04090019" w:tentative="1">
+      <w:start w:val="1"/>
+      <w:numFmt w:val="lowerLetter"/>
+      <w:lvlText w:val="%2."/>
+      <w:lvlJc w:val="left"/>
+      <w:pPr>
+        <w:ind w:left="1440" w:hanging="360"/>
+      </w:pPr>
+    </w:lvl>
+    <w:lvl w:ilvl="2" w:tplc="0409001B" w:tentative="1">
+      <w:start w:val="1"/>
+      <w:numFmt w:val="lowerRoman"/>
+      <w:lvlText w:val="%3."/>
+      <w:lvlJc w:val="right"/>
+      <w:pPr>
+        <w:ind w:left="2160" w:hanging="180"/>
+      </w:pPr>
+    </w:lvl>
+    <w:lvl w:ilvl="3" w:tplc="0409000F" w:tentative="1">
+      <w:start w:val="1"/>
+      <w:numFmt w:val="decimal"/>
+      <w:lvlText w:val="%4."/>
+      <w:lvlJc w:val="left"/>
+      <w:pPr>
+        <w:ind w:left="2880" w:hanging="360"/>
+      </w:pPr>
+    </w:lvl>
+    <w:lvl w:ilvl="4" w:tplc="04090019" w:tentative="1">
+      <w:start w:val="1"/>
+      <w:numFmt w:val="lowerLetter"/>
+      <w:lvlText w:val="%5."/>
+      <w:lvlJc w:val="left"/>
+      <w:pPr>
+        <w:ind w:left="3600" w:hanging="360"/>
+      </w:pPr>
+    </w:lvl>
+    <w:lvl w:ilvl="5" w:tplc="0409001B" w:tentative="1">
+      <w:start w:val="1"/>
+      <w:numFmt w:val="lowerRoman"/>
+      <w:lvlText w:val="%6."/>
+      <w:lvlJc w:val="right"/>
+      <w:pPr>
+        <w:ind w:left="4320" w:hanging="180"/>
+      </w:pPr>
+    </w:lvl>
+    <w:lvl w:ilvl="6" w:tplc="0409000F" w:tentative="1">
+      <w:start w:val="1"/>
+      <w:numFmt w:val="decimal"/>
+      <w:lvlText w:val="%7."/>
+      <w:lvlJc w:val="left"/>
+      <w:pPr>
+        <w:ind w:left="5040" w:hanging="360"/>
+      </w:pPr>
+    </w:lvl>
+    <w:lvl w:ilvl="7" w:tplc="04090019" w:tentative="1">
+      <w:start w:val="1"/>
+      <w:numFmt w:val="lowerLetter"/>
+      <w:lvlText w:val="%8."/>
+      <w:lvlJc w:val="left"/>
+      <w:pPr>
+        <w:ind w:left="5760" w:hanging="360"/>
+      </w:pPr>
+    </w:lvl>
+    <w:lvl w:ilvl="8" w:tplc="0409001B" w:tentative="1">
+      <w:start w:val="1"/>
+      <w:numFmt w:val="lowerRoman"/>
+      <w:lvlText w:val="%9."/>
+      <w:lvlJc w:val="right"/>
+      <w:pPr>
+        <w:ind w:left="6480" w:hanging="180"/>
+      </w:pPr>
+    </w:lvl>
+  </w:abstractNum>
   <w:num w:numId="1" w16cid:durableId="1489052806">
+    <w:abstractNumId w:val="1"/>
+  </w:num>
+  <w:num w:numId="2" w16cid:durableId="1326201416">
     <w:abstractNumId w:val="0"/>
   </w:num>
 </w:numbering>
@@ -965,6 +1331,27 @@
     <w:name w:val="Normal"/>
     <w:qFormat/>
   </w:style>
+  <w:style w:type="paragraph" w:styleId="Heading2">
+    <w:name w:val="heading 2"/>
+    <w:basedOn w:val="Normal"/>
+    <w:link w:val="Heading2Char"/>
+    <w:uiPriority w:val="9"/>
+    <w:qFormat/>
+    <w:rsid w:val="00F83D1F"/>
+    <w:pPr>
+      <w:spacing w:before="100" w:beforeAutospacing="1" w:after="100" w:afterAutospacing="1" w:line="240" w:lineRule="auto"/>
+      <w:outlineLvl w:val="1"/>
+    </w:pPr>
+    <w:rPr>
+      <w:rFonts w:ascii="Times New Roman" w:eastAsia="Times New Roman" w:hAnsi="Times New Roman" w:cs="Times New Roman"/>
+      <w:b/>
+      <w:bCs/>
+      <w:kern w:val="0"/>
+      <w:sz w:val="36"/>
+      <w:szCs w:val="36"/>
+      <w14:ligatures w14:val="none"/>
+    </w:rPr>
+  </w:style>
   <w:style w:type="character" w:default="1" w:styleId="DefaultParagraphFont">
     <w:name w:val="Default Paragraph Font"/>
     <w:uiPriority w:val="1"/>
@@ -1002,6 +1389,34 @@
       <w:ind w:left="720"/>
       <w:contextualSpacing/>
     </w:pPr>
+  </w:style>
+  <w:style w:type="character" w:customStyle="1" w:styleId="Heading2Char">
+    <w:name w:val="Heading 2 Char"/>
+    <w:basedOn w:val="DefaultParagraphFont"/>
+    <w:link w:val="Heading2"/>
+    <w:uiPriority w:val="9"/>
+    <w:rsid w:val="00F83D1F"/>
+    <w:rPr>
+      <w:rFonts w:ascii="Times New Roman" w:eastAsia="Times New Roman" w:hAnsi="Times New Roman" w:cs="Times New Roman"/>
+      <w:b/>
+      <w:bCs/>
+      <w:kern w:val="0"/>
+      <w:sz w:val="36"/>
+      <w:szCs w:val="36"/>
+      <w14:ligatures w14:val="none"/>
+    </w:rPr>
+  </w:style>
+  <w:style w:type="character" w:styleId="Hyperlink">
+    <w:name w:val="Hyperlink"/>
+    <w:basedOn w:val="DefaultParagraphFont"/>
+    <w:uiPriority w:val="99"/>
+    <w:semiHidden/>
+    <w:unhideWhenUsed/>
+    <w:rsid w:val="00F83D1F"/>
+    <w:rPr>
+      <w:color w:val="0000FF"/>
+      <w:u w:val="single"/>
+    </w:rPr>
   </w:style>
 </w:styles>
 </file>

</xml_diff>